<commit_message>
Revise Chapter 9: apply language example formatting, update homework
- Convert language examples from <em> to <foreign> tags (113 instances across 11 HTML pages)
- Fix homework formatting: block section labels, Exercise N. numbering, <foreign> on exercise sentences
- Use <term> for first definitions (simple sentence, compound sentence, complex sentence, etc.)
- Use <delete> inside <foreign> for ungrammatical examples (comma splices, run-ons)
- Add <foreign> to glossary word examples and subordinating conjunction table
- Remove stray -- placeholder from objectives, fix duplicate key term
- Generate Chapter 9 Homework, Answer Key, and Overhead .docx files
- Create scripts/generate_ch09_answer_key.py

Co-Authored-By: Claude Opus 4.6 <noreply@anthropic.com>
</commit_message>
<xml_diff>
--- a/Homework/Chapter 09 Answer Key.docx
+++ b/Homework/Chapter 09 Answer Key.docx
@@ -4,781 +4,1278 @@
   <w:body>
     <w:p>
       <w:pPr>
-        <w:pStyle w:val="Title"/>
+        <w:pStyle w:val="Heading1"/>
+        <w:spacing w:before="0" w:after="120"/>
       </w:pPr>
       <w:r>
-        <w:t>ANSWER KEY</w:t>
+        <w:rPr>
+          <w:sz w:val="32"/>
+        </w:rPr>
+        <w:t>Chapter 9: Compound and Complex Sentences</w:t>
       </w:r>
     </w:p>
-    <w:p/>
     <w:p>
       <w:pPr>
-        <w:spacing w:before="240"/>
+        <w:pStyle w:val="Heading2"/>
+        <w:spacing w:before="0" w:after="240"/>
+      </w:pPr>
+      <w:r>
+        <w:rPr>
+          <w:sz w:val="28"/>
+        </w:rPr>
+        <w:t>Answer Key</w:t>
+      </w:r>
+    </w:p>
+    <w:p>
+      <w:pPr>
+        <w:pStyle w:val="Heading3"/>
+      </w:pPr>
+      <w:r>
+        <w:rPr>
+          <w:sz w:val="24"/>
+        </w:rPr>
+        <w:t>Part 1: Sentence Type Identification</w:t>
+      </w:r>
+    </w:p>
+    <w:p>
+      <w:pPr>
+        <w:spacing w:before="120" w:after="60"/>
       </w:pPr>
       <w:r>
         <w:rPr>
           <w:b/>
+          <w:sz w:val="24"/>
         </w:rPr>
-        <w:t>1. The professor who taught my linguistics class has retired, but she still occasionally gives guest lectures.</w:t>
+        <w:t xml:space="preserve">Exercise 1. </w:t>
+      </w:r>
+      <w:r>
+        <w:rPr>
+          <w:i/>
+          <w:sz w:val="24"/>
+        </w:rPr>
+        <w:t>The professor who taught my linguistics class has retired, but she still occasionally gives guest lectures.</w:t>
       </w:r>
     </w:p>
     <w:p>
+      <w:pPr>
+        <w:ind w:left="504"/>
+        <w:spacing w:before="0" w:after="40"/>
+      </w:pPr>
       <w:r>
-        <w:t>Sentence type: Compound-complex</w:t>
+        <w:rPr>
+          <w:b/>
+          <w:sz w:val="24"/>
+        </w:rPr>
+        <w:t xml:space="preserve">Sentence type: </w:t>
+      </w:r>
+      <w:r>
+        <w:rPr>
+          <w:i/>
+          <w:sz w:val="24"/>
+        </w:rPr>
+        <w:t>Compound-complex</w:t>
       </w:r>
     </w:p>
     <w:p>
+      <w:pPr>
+        <w:ind w:left="504"/>
+        <w:spacing w:before="0" w:after="40"/>
+      </w:pPr>
       <w:r>
+        <w:rPr>
+          <w:sz w:val="24"/>
+        </w:rPr>
         <w:t>Clauses:</w:t>
       </w:r>
     </w:p>
     <w:p>
       <w:pPr>
-        <w:pStyle w:val="ListBullet"/>
+        <w:ind w:left="1008"/>
+        <w:spacing w:before="0" w:after="40"/>
       </w:pPr>
       <w:r>
-        <w:t>The professor who taught my linguistics class has retired — IC (contains embedded DC)</w:t>
+        <w:rPr>
+          <w:sz w:val="24"/>
+        </w:rPr>
+        <w:t>• "The professor...has retired" — IC</w:t>
       </w:r>
     </w:p>
     <w:p>
       <w:pPr>
-        <w:pStyle w:val="ListBullet"/>
+        <w:ind w:left="1008"/>
+        <w:spacing w:before="0" w:after="40"/>
       </w:pPr>
       <w:r>
-        <w:t>who taught my linguistics class — DC (relative clause modifying "professor")</w:t>
+        <w:rPr>
+          <w:sz w:val="24"/>
+        </w:rPr>
+        <w:t>• "who taught my linguistics class" — DC (relative clause modifying "professor")</w:t>
       </w:r>
     </w:p>
     <w:p>
       <w:pPr>
-        <w:pStyle w:val="ListBullet"/>
+        <w:ind w:left="1008"/>
+        <w:spacing w:before="0" w:after="40"/>
       </w:pPr>
       <w:r>
-        <w:t>she still occasionally gives guest lectures — IC</w:t>
+        <w:rPr>
+          <w:sz w:val="24"/>
+        </w:rPr>
+        <w:t>• "she still occasionally gives guest lectures" — IC</w:t>
       </w:r>
     </w:p>
     <w:p>
       <w:pPr>
-        <w:spacing w:before="240"/>
+        <w:spacing w:before="120" w:after="60"/>
       </w:pPr>
       <w:r>
         <w:rPr>
           <w:b/>
+          <w:sz w:val="24"/>
         </w:rPr>
-        <w:t>2. Because the deadline was extended, I had time to revise my paper thoroughly.</w:t>
+        <w:t xml:space="preserve">Exercise 2. </w:t>
       </w:r>
-    </w:p>
-    <w:p>
       <w:r>
-        <w:t>Sentence type: Complex</w:t>
-      </w:r>
-    </w:p>
-    <w:p>
-      <w:r>
-        <w:t>Clauses:</w:t>
+        <w:rPr>
+          <w:i/>
+          <w:sz w:val="24"/>
+        </w:rPr>
+        <w:t>Because the deadline was extended, I had time to revise my paper thoroughly.</w:t>
       </w:r>
     </w:p>
     <w:p>
       <w:pPr>
-        <w:pStyle w:val="ListBullet"/>
+        <w:ind w:left="504"/>
+        <w:spacing w:before="0" w:after="40"/>
       </w:pPr>
       <w:r>
-        <w:t>Because the deadline was extended — DC (adverb clause showing reason)</w:t>
+        <w:rPr>
+          <w:b/>
+          <w:sz w:val="24"/>
+        </w:rPr>
+        <w:t xml:space="preserve">Sentence type: </w:t>
+      </w:r>
+      <w:r>
+        <w:rPr>
+          <w:i/>
+          <w:sz w:val="24"/>
+        </w:rPr>
+        <w:t>Complex</w:t>
       </w:r>
     </w:p>
     <w:p>
       <w:pPr>
-        <w:pStyle w:val="ListBullet"/>
+        <w:ind w:left="1008"/>
+        <w:spacing w:before="0" w:after="40"/>
       </w:pPr>
       <w:r>
-        <w:t>I had time to revise my paper thoroughly — IC</w:t>
+        <w:rPr>
+          <w:sz w:val="24"/>
+        </w:rPr>
+        <w:t>• "Because the deadline was extended" — DC (adverb clause, reason)</w:t>
       </w:r>
     </w:p>
     <w:p>
       <w:pPr>
-        <w:spacing w:before="240"/>
+        <w:ind w:left="1008"/>
+        <w:spacing w:before="0" w:after="40"/>
+      </w:pPr>
+      <w:r>
+        <w:rPr>
+          <w:sz w:val="24"/>
+        </w:rPr>
+        <w:t>• "I had time to revise my paper thoroughly" — IC</w:t>
+      </w:r>
+    </w:p>
+    <w:p>
+      <w:pPr>
+        <w:spacing w:before="120" w:after="60"/>
       </w:pPr>
       <w:r>
         <w:rPr>
           <w:b/>
+          <w:sz w:val="24"/>
         </w:rPr>
-        <w:t>3. The exhausted marathon runner from Kenya and her experienced coach celebrated after the race.</w:t>
+        <w:t xml:space="preserve">Exercise 3. </w:t>
       </w:r>
-    </w:p>
-    <w:p>
       <w:r>
-        <w:t>Sentence type: Simple</w:t>
-      </w:r>
-    </w:p>
-    <w:p>
-      <w:r>
-        <w:t>Clauses:</w:t>
+        <w:rPr>
+          <w:i/>
+          <w:sz w:val="24"/>
+        </w:rPr>
+        <w:t>The exhausted marathon runner from Kenya and her experienced coach celebrated after the race.</w:t>
       </w:r>
     </w:p>
     <w:p>
       <w:pPr>
-        <w:pStyle w:val="ListBullet"/>
+        <w:ind w:left="504"/>
+        <w:spacing w:before="0" w:after="40"/>
       </w:pPr>
       <w:r>
-        <w:t>One IC only: The exhausted marathon runner from Kenya and her experienced coach celebrated after the race</w:t>
+        <w:rPr>
+          <w:b/>
+          <w:sz w:val="24"/>
+        </w:rPr>
+        <w:t xml:space="preserve">Sentence type: </w:t>
+      </w:r>
+      <w:r>
+        <w:rPr>
+          <w:i/>
+          <w:sz w:val="24"/>
+        </w:rPr>
+        <w:t>Simple</w:t>
       </w:r>
     </w:p>
     <w:p>
       <w:pPr>
-        <w:pStyle w:val="ListBullet"/>
+        <w:ind w:left="1008"/>
+        <w:spacing w:before="0" w:after="40"/>
       </w:pPr>
       <w:r>
-        <w:t>Note: "and" connects compound subjects (runner and coach), not two independent clauses. "After the race" is a prepositional phrase, not a dependent clause.</w:t>
+        <w:rPr>
+          <w:sz w:val="24"/>
+        </w:rPr>
+        <w:t>One independent clause with a compound subject ("The exhausted marathon runner from Kenya" + "her experienced coach"). "After the race" is a prepositional phrase, not a dependent clause (no subject-verb pair).</w:t>
       </w:r>
     </w:p>
     <w:p>
       <w:pPr>
-        <w:spacing w:before="240"/>
+        <w:spacing w:before="120" w:after="60"/>
       </w:pPr>
       <w:r>
         <w:rPr>
           <w:b/>
+          <w:sz w:val="24"/>
         </w:rPr>
-        <w:t>4. Dependent clause identification:</w:t>
+        <w:t xml:space="preserve">Exercise 4. </w:t>
       </w:r>
     </w:p>
     <w:p>
+      <w:pPr>
+        <w:ind w:left="504"/>
+        <w:spacing w:before="60" w:after="40"/>
+      </w:pPr>
       <w:r>
-        <w:t>a) The candidate who impressed the committee received the position.</w:t>
+        <w:rPr>
+          <w:b/>
+          <w:sz w:val="24"/>
+        </w:rPr>
+        <w:t xml:space="preserve">a) </w:t>
+      </w:r>
+      <w:r>
+        <w:rPr>
+          <w:i/>
+          <w:sz w:val="24"/>
+        </w:rPr>
+        <w:t>The candidate who impressed the committee received the position.</w:t>
       </w:r>
     </w:p>
     <w:p>
+      <w:pPr>
+        <w:ind w:left="1008"/>
+        <w:spacing w:before="0" w:after="40"/>
+      </w:pPr>
       <w:r>
-        <w:t>Dependent clause: who impressed the committee</w:t>
+        <w:rPr>
+          <w:b/>
+          <w:sz w:val="24"/>
+        </w:rPr>
+        <w:t xml:space="preserve">Dependent clause: </w:t>
+      </w:r>
+      <w:r>
+        <w:rPr>
+          <w:i/>
+          <w:sz w:val="24"/>
+        </w:rPr>
+        <w:t>"who impressed the committee"</w:t>
       </w:r>
     </w:p>
     <w:p>
+      <w:pPr>
+        <w:ind w:left="1008"/>
+        <w:spacing w:before="0" w:after="40"/>
+      </w:pPr>
       <w:r>
-        <w:t>Type: Relative clause (adjective clause) — modifies "candidate"</w:t>
+        <w:rPr>
+          <w:b/>
+          <w:sz w:val="24"/>
+        </w:rPr>
+        <w:t xml:space="preserve">Type: </w:t>
+      </w:r>
+      <w:r>
+        <w:rPr>
+          <w:i/>
+          <w:sz w:val="24"/>
+        </w:rPr>
+        <w:t>Relative clause (modifies "candidate")</w:t>
       </w:r>
     </w:p>
     <w:p>
+      <w:pPr>
+        <w:ind w:left="504"/>
+        <w:spacing w:before="60" w:after="40"/>
+      </w:pPr>
       <w:r>
-        <w:t>b) I wonder whether she received my message.</w:t>
+        <w:rPr>
+          <w:b/>
+          <w:sz w:val="24"/>
+        </w:rPr>
+        <w:t xml:space="preserve">b) </w:t>
+      </w:r>
+      <w:r>
+        <w:rPr>
+          <w:i/>
+          <w:sz w:val="24"/>
+        </w:rPr>
+        <w:t>I wonder whether she received my message.</w:t>
       </w:r>
     </w:p>
     <w:p>
+      <w:pPr>
+        <w:ind w:left="1008"/>
+        <w:spacing w:before="0" w:after="40"/>
+      </w:pPr>
       <w:r>
-        <w:t>Dependent clause: whether she received my message</w:t>
+        <w:rPr>
+          <w:b/>
+          <w:sz w:val="24"/>
+        </w:rPr>
+        <w:t xml:space="preserve">Dependent clause: </w:t>
+      </w:r>
+      <w:r>
+        <w:rPr>
+          <w:i/>
+          <w:sz w:val="24"/>
+        </w:rPr>
+        <w:t>"whether she received my message"</w:t>
       </w:r>
     </w:p>
     <w:p>
+      <w:pPr>
+        <w:ind w:left="1008"/>
+        <w:spacing w:before="0" w:after="40"/>
+      </w:pPr>
       <w:r>
-        <w:t>Type: Noun clause — functions as direct object of "wonder"</w:t>
+        <w:rPr>
+          <w:b/>
+          <w:sz w:val="24"/>
+        </w:rPr>
+        <w:t xml:space="preserve">Type: </w:t>
+      </w:r>
+      <w:r>
+        <w:rPr>
+          <w:i/>
+          <w:sz w:val="24"/>
+        </w:rPr>
+        <w:t>Noun clause (direct object of "wonder")</w:t>
       </w:r>
     </w:p>
     <w:p>
+      <w:pPr>
+        <w:ind w:left="504"/>
+        <w:spacing w:before="60" w:after="40"/>
+      </w:pPr>
       <w:r>
-        <w:t>c) We will leave when the meeting ends.</w:t>
+        <w:rPr>
+          <w:b/>
+          <w:sz w:val="24"/>
+        </w:rPr>
+        <w:t xml:space="preserve">c) </w:t>
+      </w:r>
+      <w:r>
+        <w:rPr>
+          <w:i/>
+          <w:sz w:val="24"/>
+        </w:rPr>
+        <w:t>We will leave when the meeting ends.</w:t>
       </w:r>
     </w:p>
     <w:p>
+      <w:pPr>
+        <w:ind w:left="1008"/>
+        <w:spacing w:before="0" w:after="40"/>
+      </w:pPr>
       <w:r>
-        <w:t>Dependent clause: when the meeting ends</w:t>
+        <w:rPr>
+          <w:b/>
+          <w:sz w:val="24"/>
+        </w:rPr>
+        <w:t xml:space="preserve">Dependent clause: </w:t>
+      </w:r>
+      <w:r>
+        <w:rPr>
+          <w:i/>
+          <w:sz w:val="24"/>
+        </w:rPr>
+        <w:t>"when the meeting ends"</w:t>
       </w:r>
     </w:p>
     <w:p>
+      <w:pPr>
+        <w:ind w:left="1008"/>
+        <w:spacing w:before="0" w:after="40"/>
+      </w:pPr>
       <w:r>
-        <w:t>Type: Adverb clause — modifies "will leave," answers "when?"</w:t>
+        <w:rPr>
+          <w:b/>
+          <w:sz w:val="24"/>
+        </w:rPr>
+        <w:t xml:space="preserve">Type: </w:t>
+      </w:r>
+      <w:r>
+        <w:rPr>
+          <w:i/>
+          <w:sz w:val="24"/>
+        </w:rPr>
+        <w:t>Adverb clause (time)</w:t>
       </w:r>
     </w:p>
-    <w:p/>
-    <w:p/>
     <w:p>
       <w:pPr>
-        <w:pStyle w:val="Heading1"/>
+        <w:pStyle w:val="Heading3"/>
       </w:pPr>
       <w:r>
+        <w:rPr>
+          <w:sz w:val="24"/>
+        </w:rPr>
         <w:t>Part 2: Sentence Completion</w:t>
       </w:r>
     </w:p>
     <w:p>
       <w:pPr>
-        <w:spacing w:before="240"/>
+        <w:spacing w:before="60" w:after="120"/>
+      </w:pPr>
+      <w:r>
+        <w:rPr>
+          <w:sz w:val="24"/>
+        </w:rPr>
+        <w:t>Exercises 5–8 are open-ended. Accept any grammatically correct completion that matches the requested element type.</w:t>
+      </w:r>
+    </w:p>
+    <w:p>
+      <w:pPr>
+        <w:spacing w:before="120" w:after="60"/>
       </w:pPr>
       <w:r>
         <w:rPr>
           <w:b/>
+          <w:sz w:val="24"/>
         </w:rPr>
-        <w:t>5. Add coordinating conjunction:</w:t>
+        <w:t xml:space="preserve">Exercise 5. </w:t>
       </w:r>
-    </w:p>
-    <w:p>
       <w:r>
-        <w:t>The evidence was compelling, yet/but the jury remained skeptical.</w:t>
-      </w:r>
-    </w:p>
-    <w:p>
-      <w:r>
-        <w:t>(Either "yet" or "but" works to show contrast)</w:t>
+        <w:rPr>
+          <w:i/>
+          <w:sz w:val="24"/>
+        </w:rPr>
+        <w:t>The evidence was compelling ________ the jury remained skeptical.</w:t>
       </w:r>
     </w:p>
     <w:p>
       <w:pPr>
-        <w:spacing w:before="240"/>
+        <w:ind w:left="504"/>
+        <w:spacing w:before="0" w:after="40"/>
+      </w:pPr>
+      <w:r>
+        <w:rPr>
+          <w:sz w:val="24"/>
+        </w:rPr>
+        <w:t>Sample: ", but" or ", yet" (coordinating conjunction showing contrast)</w:t>
+      </w:r>
+    </w:p>
+    <w:p>
+      <w:pPr>
+        <w:spacing w:before="120" w:after="60"/>
       </w:pPr>
       <w:r>
         <w:rPr>
           <w:b/>
+          <w:sz w:val="24"/>
         </w:rPr>
-        <w:t>6. Add subordinating conjunction:</w:t>
+        <w:t xml:space="preserve">Exercise 6. </w:t>
       </w:r>
-    </w:p>
-    <w:p>
       <w:r>
-        <w:t>When/Once/After/If you finish your assignment, you may leave early.</w:t>
-      </w:r>
-    </w:p>
-    <w:p>
-      <w:r>
-        <w:t>(Multiple conjunctions work; "when" and "if" are most natural)</w:t>
+        <w:rPr>
+          <w:i/>
+          <w:sz w:val="24"/>
+        </w:rPr>
+        <w:t>________ you finish your assignment, you may leave early.</w:t>
       </w:r>
     </w:p>
     <w:p>
       <w:pPr>
-        <w:spacing w:before="240"/>
+        <w:ind w:left="504"/>
+        <w:spacing w:before="0" w:after="40"/>
+      </w:pPr>
+      <w:r>
+        <w:rPr>
+          <w:sz w:val="24"/>
+        </w:rPr>
+        <w:t>Sample: "When" or "After" or "Once" (subordinating conjunction, time)</w:t>
+      </w:r>
+    </w:p>
+    <w:p>
+      <w:pPr>
+        <w:spacing w:before="120" w:after="60"/>
       </w:pPr>
       <w:r>
         <w:rPr>
           <w:b/>
+          <w:sz w:val="24"/>
         </w:rPr>
-        <w:t>7. Add conjunctive adverb:</w:t>
+        <w:t xml:space="preserve">Exercise 7. </w:t>
       </w:r>
-    </w:p>
-    <w:p>
       <w:r>
-        <w:t>The experiment produced unexpected results; therefore,/; consequently,/; thus, the team decided to repeat it.</w:t>
-      </w:r>
-    </w:p>
-    <w:p>
-      <w:r>
-        <w:t>(Note: semicolon before, comma after the conjunctive adverb)</w:t>
+        <w:rPr>
+          <w:i/>
+          <w:sz w:val="24"/>
+        </w:rPr>
+        <w:t>The experiment produced unexpected results ________ the team decided to repeat it.</w:t>
       </w:r>
     </w:p>
     <w:p>
       <w:pPr>
-        <w:spacing w:before="240"/>
+        <w:ind w:left="504"/>
+        <w:spacing w:before="0" w:after="40"/>
+      </w:pPr>
+      <w:r>
+        <w:rPr>
+          <w:sz w:val="24"/>
+        </w:rPr>
+        <w:t>Sample: "; therefore," or "; consequently," (semicolon + conjunctive adverb + comma)</w:t>
+      </w:r>
+    </w:p>
+    <w:p>
+      <w:pPr>
+        <w:spacing w:before="120" w:after="60"/>
       </w:pPr>
       <w:r>
         <w:rPr>
           <w:b/>
+          <w:sz w:val="24"/>
         </w:rPr>
-        <w:t>8. Add dependent clause:</w:t>
+        <w:t xml:space="preserve">Exercise 8. </w:t>
       </w:r>
-    </w:p>
-    <w:p>
       <w:r>
-        <w:t>The professor praised the students who had worked diligently on their projects.</w:t>
-      </w:r>
-    </w:p>
-    <w:p>
-      <w:r>
-        <w:t>Other acceptable answers:</w:t>
+        <w:rPr>
+          <w:i/>
+          <w:sz w:val="24"/>
+        </w:rPr>
+        <w:t>The professor praised the students ________.</w:t>
       </w:r>
     </w:p>
     <w:p>
       <w:pPr>
-        <w:pStyle w:val="ListBullet"/>
+        <w:ind w:left="504"/>
+        <w:spacing w:before="0" w:after="40"/>
       </w:pPr>
       <w:r>
-        <w:t>because they had improved significantly</w:t>
+        <w:rPr>
+          <w:sz w:val="24"/>
+        </w:rPr>
+        <w:t>Sample: "who completed the extra credit assignment" (dependent clause—relative clause)</w:t>
       </w:r>
     </w:p>
     <w:p>
       <w:pPr>
-        <w:pStyle w:val="ListBullet"/>
+        <w:pStyle w:val="Heading3"/>
       </w:pPr>
       <w:r>
-        <w:t>that had achieved the highest scores</w:t>
-      </w:r>
-    </w:p>
-    <w:p>
-      <w:pPr>
-        <w:pStyle w:val="ListBullet"/>
-      </w:pPr>
-      <w:r>
-        <w:t>after they completed the assignment</w:t>
-      </w:r>
-    </w:p>
-    <w:p/>
-    <w:p/>
-    <w:p>
-      <w:pPr>
-        <w:pStyle w:val="Heading1"/>
-      </w:pPr>
-      <w:r>
+        <w:rPr>
+          <w:sz w:val="24"/>
+        </w:rPr>
         <w:t>Part 3: Sentence Writing</w:t>
       </w:r>
     </w:p>
     <w:p>
       <w:pPr>
-        <w:spacing w:before="240"/>
+        <w:spacing w:before="60" w:after="120"/>
+      </w:pPr>
+      <w:r>
+        <w:rPr>
+          <w:sz w:val="24"/>
+        </w:rPr>
+        <w:t>Exercises 9–12 are open-ended. Accept any grammatically correct sentence that matches the requested structure.</w:t>
+      </w:r>
+    </w:p>
+    <w:p>
+      <w:pPr>
+        <w:spacing w:before="120" w:after="60"/>
       </w:pPr>
       <w:r>
         <w:rPr>
           <w:b/>
+          <w:sz w:val="24"/>
         </w:rPr>
-        <w:t>9. Compound sentence with semicolon and conjunctive adverb:</w:t>
-      </w:r>
-    </w:p>
-    <w:p>
-      <w:r>
-        <w:t>Example: The weather forecast predicted rain; however, we decided to proceed with the outdoor event.</w:t>
-      </w:r>
-    </w:p>
-    <w:p>
-      <w:r>
-        <w:t>Other acceptable examples:</w:t>
+        <w:t xml:space="preserve">Exercise 9. </w:t>
       </w:r>
     </w:p>
     <w:p>
       <w:pPr>
-        <w:pStyle w:val="ListBullet"/>
+        <w:ind w:left="504"/>
+        <w:spacing w:before="0" w:after="40"/>
       </w:pPr>
       <w:r>
-        <w:t>The project deadline was extended; therefore, we had more time to refine our proposal.</w:t>
+        <w:rPr>
+          <w:b/>
+          <w:sz w:val="24"/>
+        </w:rPr>
+        <w:t xml:space="preserve">Structure: </w:t>
+      </w:r>
+      <w:r>
+        <w:rPr>
+          <w:sz w:val="24"/>
+        </w:rPr>
+        <w:t>Compound sentence with semicolon + conjunctive adverb:</w:t>
       </w:r>
     </w:p>
     <w:p>
       <w:pPr>
-        <w:pStyle w:val="ListBullet"/>
+        <w:ind w:left="504"/>
+        <w:spacing w:before="0" w:after="40"/>
       </w:pPr>
       <w:r>
-        <w:t>She studied diligently all semester; consequently, she earned the highest grade in the class.</w:t>
+        <w:rPr>
+          <w:sz w:val="24"/>
+        </w:rPr>
+        <w:t>Sample: "The test was difficult; however, most students passed."</w:t>
       </w:r>
     </w:p>
     <w:p>
       <w:pPr>
-        <w:spacing w:before="240"/>
+        <w:spacing w:before="120" w:after="60"/>
       </w:pPr>
       <w:r>
         <w:rPr>
           <w:b/>
+          <w:sz w:val="24"/>
         </w:rPr>
-        <w:t>10. Complex sentence with cause/reason adverb clause:</w:t>
-      </w:r>
-    </w:p>
-    <w:p>
-      <w:r>
-        <w:t>Example: We postponed the meeting because several key members were unavailable.</w:t>
-      </w:r>
-    </w:p>
-    <w:p>
-      <w:r>
-        <w:t>Other acceptable examples:</w:t>
+        <w:t xml:space="preserve">Exercise 10. </w:t>
       </w:r>
     </w:p>
     <w:p>
       <w:pPr>
-        <w:pStyle w:val="ListBullet"/>
+        <w:ind w:left="504"/>
+        <w:spacing w:before="0" w:after="40"/>
       </w:pPr>
       <w:r>
-        <w:t>Since the budget was limited, we had to prioritize our expenses.</w:t>
+        <w:rPr>
+          <w:b/>
+          <w:sz w:val="24"/>
+        </w:rPr>
+        <w:t xml:space="preserve">Structure: </w:t>
+      </w:r>
+      <w:r>
+        <w:rPr>
+          <w:sz w:val="24"/>
+        </w:rPr>
+        <w:t>Complex sentence with adverb clause (cause/reason):</w:t>
       </w:r>
     </w:p>
     <w:p>
       <w:pPr>
-        <w:pStyle w:val="ListBullet"/>
+        <w:ind w:left="504"/>
+        <w:spacing w:before="0" w:after="40"/>
       </w:pPr>
       <w:r>
-        <w:t>The game was cancelled because the field was flooded.</w:t>
+        <w:rPr>
+          <w:sz w:val="24"/>
+        </w:rPr>
+        <w:t>Sample: "Because the roads were icy, school was canceled."</w:t>
       </w:r>
     </w:p>
     <w:p>
       <w:pPr>
-        <w:spacing w:before="240"/>
+        <w:spacing w:before="120" w:after="60"/>
       </w:pPr>
       <w:r>
         <w:rPr>
           <w:b/>
+          <w:sz w:val="24"/>
         </w:rPr>
-        <w:t>11. Complex sentence with relative clause modifying subject:</w:t>
-      </w:r>
-    </w:p>
-    <w:p>
-      <w:r>
-        <w:t>Example: The student who won the scholarship plans to study abroad.</w:t>
-      </w:r>
-    </w:p>
-    <w:p>
-      <w:r>
-        <w:t>Other acceptable examples:</w:t>
+        <w:t xml:space="preserve">Exercise 11. </w:t>
       </w:r>
     </w:p>
     <w:p>
       <w:pPr>
-        <w:pStyle w:val="ListBullet"/>
+        <w:ind w:left="504"/>
+        <w:spacing w:before="0" w:after="40"/>
       </w:pPr>
       <w:r>
-        <w:t>The book that I borrowed from the library was fascinating.</w:t>
+        <w:rPr>
+          <w:b/>
+          <w:sz w:val="24"/>
+        </w:rPr>
+        <w:t xml:space="preserve">Structure: </w:t>
+      </w:r>
+      <w:r>
+        <w:rPr>
+          <w:sz w:val="24"/>
+        </w:rPr>
+        <w:t>Complex sentence with relative clause modifying the subject:</w:t>
       </w:r>
     </w:p>
     <w:p>
       <w:pPr>
-        <w:pStyle w:val="ListBullet"/>
+        <w:ind w:left="504"/>
+        <w:spacing w:before="0" w:after="40"/>
       </w:pPr>
       <w:r>
-        <w:t>The artist whose work hangs in the gallery is giving a talk tonight.</w:t>
+        <w:rPr>
+          <w:sz w:val="24"/>
+        </w:rPr>
+        <w:t>Sample: "The student who studied every night earned the highest grade."</w:t>
       </w:r>
     </w:p>
     <w:p>
       <w:pPr>
-        <w:spacing w:before="240"/>
+        <w:spacing w:before="120" w:after="60"/>
       </w:pPr>
       <w:r>
         <w:rPr>
           <w:b/>
+          <w:sz w:val="24"/>
         </w:rPr>
-        <w:t>12. Compound-complex sentence:</w:t>
-      </w:r>
-    </w:p>
-    <w:p>
-      <w:r>
-        <w:t>Example: Although the weather was poor, the team played well, and they won the championship.</w:t>
-      </w:r>
-    </w:p>
-    <w:p>
-      <w:r>
-        <w:t>Other acceptable examples:</w:t>
+        <w:t xml:space="preserve">Exercise 12. </w:t>
       </w:r>
     </w:p>
     <w:p>
       <w:pPr>
-        <w:pStyle w:val="ListBullet"/>
+        <w:ind w:left="504"/>
+        <w:spacing w:before="0" w:after="40"/>
       </w:pPr>
       <w:r>
-        <w:t>When the semester ends, I will travel to Europe, and my sister will join me there.</w:t>
+        <w:rPr>
+          <w:b/>
+          <w:sz w:val="24"/>
+        </w:rPr>
+        <w:t xml:space="preserve">Structure: </w:t>
+      </w:r>
+      <w:r>
+        <w:rPr>
+          <w:sz w:val="24"/>
+        </w:rPr>
+        <w:t>Compound-complex sentence:</w:t>
       </w:r>
     </w:p>
     <w:p>
       <w:pPr>
-        <w:pStyle w:val="ListBullet"/>
+        <w:ind w:left="504"/>
+        <w:spacing w:before="0" w:after="40"/>
       </w:pPr>
       <w:r>
-        <w:t>The manager who led the project retired last month, but her team continues to thrive.</w:t>
+        <w:rPr>
+          <w:sz w:val="24"/>
+        </w:rPr>
+        <w:t>Sample: "Although the weather was terrible, the game continued, and the fans cheered."</w:t>
       </w:r>
     </w:p>
-    <w:p/>
-    <w:p/>
     <w:p>
       <w:pPr>
-        <w:pStyle w:val="Heading1"/>
+        <w:pStyle w:val="Heading3"/>
       </w:pPr>
       <w:r>
+        <w:rPr>
+          <w:sz w:val="24"/>
+        </w:rPr>
         <w:t>Part 4: Error Correction</w:t>
       </w:r>
     </w:p>
     <w:p>
       <w:pPr>
-        <w:spacing w:before="240"/>
+        <w:spacing w:before="120" w:after="60"/>
       </w:pPr>
       <w:r>
         <w:rPr>
           <w:b/>
+          <w:sz w:val="24"/>
         </w:rPr>
-        <w:t>13. The assignment was challenging, many students struggled to finish it on time.</w:t>
+        <w:t xml:space="preserve">Exercise 13. </w:t>
       </w:r>
-    </w:p>
-    <w:p>
       <w:r>
-        <w:t>Correction 1 (add coordinating conjunction): The assignment was challenging, and many students struggled to finish it on time.</w:t>
-      </w:r>
-    </w:p>
-    <w:p>
-      <w:r>
-        <w:t>Correction 2 (use semicolon): The assignment was challenging; many students struggled to finish it on time.</w:t>
-      </w:r>
-    </w:p>
-    <w:p>
-      <w:r>
-        <w:t>Alternative corrections:</w:t>
+        <w:rPr>
+          <w:i/>
+          <w:sz w:val="24"/>
+        </w:rPr>
+        <w:t>The assignment was challenging, many students struggled to finish it on time.</w:t>
       </w:r>
     </w:p>
     <w:p>
       <w:pPr>
-        <w:pStyle w:val="ListBullet"/>
+        <w:ind w:left="504"/>
+        <w:spacing w:before="0" w:after="40"/>
       </w:pPr>
       <w:r>
-        <w:t>Subordinate: Because the assignment was challenging, many students struggled to finish it on time.</w:t>
+        <w:rPr>
+          <w:sz w:val="24"/>
+        </w:rPr>
+        <w:t>Error type: Comma splice</w:t>
       </w:r>
     </w:p>
     <w:p>
       <w:pPr>
-        <w:pStyle w:val="ListBullet"/>
+        <w:ind w:left="1008"/>
+        <w:spacing w:before="0" w:after="40"/>
       </w:pPr>
       <w:r>
-        <w:t>Two sentences: The assignment was challenging. Many students struggled to finish it on time.</w:t>
+        <w:rPr>
+          <w:sz w:val="24"/>
+        </w:rPr>
+        <w:t>Correction 1: "The assignment was challenging, and many students struggled to finish it on time." (add coordinating conjunction)</w:t>
       </w:r>
     </w:p>
     <w:p>
       <w:pPr>
-        <w:spacing w:before="240"/>
+        <w:ind w:left="1008"/>
+        <w:spacing w:before="0" w:after="40"/>
+      </w:pPr>
+      <w:r>
+        <w:rPr>
+          <w:sz w:val="24"/>
+        </w:rPr>
+        <w:t>Correction 2: "The assignment was challenging; many students struggled to finish it on time." (replace comma with semicolon)</w:t>
+      </w:r>
+    </w:p>
+    <w:p>
+      <w:pPr>
+        <w:spacing w:before="120" w:after="60"/>
       </w:pPr>
       <w:r>
         <w:rPr>
           <w:b/>
+          <w:sz w:val="24"/>
         </w:rPr>
-        <w:t>14. She enjoys hiking he prefers swimming.</w:t>
+        <w:t xml:space="preserve">Exercise 14. </w:t>
       </w:r>
-    </w:p>
-    <w:p>
       <w:r>
-        <w:t>Correction 1 (add semicolon and conjunction): She enjoys hiking; however, he prefers swimming.</w:t>
-      </w:r>
-    </w:p>
-    <w:p>
-      <w:r>
-        <w:t>Correction 2 (add comma and coordinating conjunction): She enjoys hiking, but he prefers swimming.</w:t>
-      </w:r>
-    </w:p>
-    <w:p>
-      <w:r>
-        <w:t>Alternative corrections:</w:t>
+        <w:rPr>
+          <w:i/>
+          <w:sz w:val="24"/>
+        </w:rPr>
+        <w:t>She enjoys hiking he prefers swimming.</w:t>
       </w:r>
     </w:p>
     <w:p>
       <w:pPr>
-        <w:pStyle w:val="ListBullet"/>
+        <w:ind w:left="504"/>
+        <w:spacing w:before="0" w:after="40"/>
       </w:pPr>
       <w:r>
-        <w:t>She enjoys hiking, while he prefers swimming. (subordination)</w:t>
+        <w:rPr>
+          <w:sz w:val="24"/>
+        </w:rPr>
+        <w:t>Error type: Run-on (fused sentence)</w:t>
       </w:r>
     </w:p>
     <w:p>
       <w:pPr>
-        <w:pStyle w:val="ListBullet"/>
+        <w:ind w:left="1008"/>
+        <w:spacing w:before="0" w:after="40"/>
       </w:pPr>
       <w:r>
-        <w:t>She enjoys hiking. He prefers swimming. (two sentences)</w:t>
+        <w:rPr>
+          <w:sz w:val="24"/>
+        </w:rPr>
+        <w:t>Correction 1: "She enjoys hiking, but he prefers swimming." (add comma + coordinating conjunction)</w:t>
       </w:r>
     </w:p>
     <w:p>
       <w:pPr>
-        <w:spacing w:before="240"/>
+        <w:ind w:left="1008"/>
+        <w:spacing w:before="0" w:after="40"/>
+      </w:pPr>
+      <w:r>
+        <w:rPr>
+          <w:sz w:val="24"/>
+        </w:rPr>
+        <w:t>Correction 2: "She enjoys hiking; he prefers swimming." (add semicolon)</w:t>
+      </w:r>
+    </w:p>
+    <w:p>
+      <w:pPr>
+        <w:spacing w:before="120" w:after="60"/>
       </w:pPr>
       <w:r>
         <w:rPr>
           <w:b/>
+          <w:sz w:val="24"/>
         </w:rPr>
-        <w:t>15. The restaurant was crowded, we decided to order takeout instead.</w:t>
+        <w:t xml:space="preserve">Exercise 15. </w:t>
       </w:r>
-    </w:p>
-    <w:p>
       <w:r>
-        <w:t>Correction 1 (add coordinating conjunction): The restaurant was crowded, so we decided to order takeout instead.</w:t>
-      </w:r>
-    </w:p>
-    <w:p>
-      <w:r>
-        <w:t>Correction 2 (subordinate): Because the restaurant was crowded, we decided to order takeout instead.</w:t>
-      </w:r>
-    </w:p>
-    <w:p>
-      <w:r>
-        <w:t>Alternative corrections:</w:t>
+        <w:rPr>
+          <w:i/>
+          <w:sz w:val="24"/>
+        </w:rPr>
+        <w:t>The restaurant was crowded, we decided to order takeout instead.</w:t>
       </w:r>
     </w:p>
     <w:p>
       <w:pPr>
-        <w:pStyle w:val="ListBullet"/>
+        <w:ind w:left="504"/>
+        <w:spacing w:before="0" w:after="40"/>
       </w:pPr>
       <w:r>
-        <w:t>The restaurant was crowded; therefore, we decided to order takeout instead.</w:t>
+        <w:rPr>
+          <w:sz w:val="24"/>
+        </w:rPr>
+        <w:t>Error type: Comma splice</w:t>
       </w:r>
     </w:p>
     <w:p>
       <w:pPr>
-        <w:pStyle w:val="ListBullet"/>
+        <w:ind w:left="1008"/>
+        <w:spacing w:before="0" w:after="40"/>
       </w:pPr>
       <w:r>
-        <w:t>The restaurant was crowded. We decided to order takeout instead.</w:t>
+        <w:rPr>
+          <w:sz w:val="24"/>
+        </w:rPr>
+        <w:t>Correction 1: "The restaurant was crowded, so we decided to order takeout instead." (add coordinating conjunction)</w:t>
       </w:r>
     </w:p>
-    <w:p/>
-    <w:p/>
     <w:p>
       <w:pPr>
-        <w:pStyle w:val="Heading1"/>
+        <w:ind w:left="1008"/>
+        <w:spacing w:before="0" w:after="40"/>
       </w:pPr>
       <w:r>
+        <w:rPr>
+          <w:sz w:val="24"/>
+        </w:rPr>
+        <w:t>Correction 2: "Because the restaurant was crowded, we decided to order takeout instead." (subordinate one clause)</w:t>
+      </w:r>
+    </w:p>
+    <w:p>
+      <w:pPr>
+        <w:pStyle w:val="Heading3"/>
+      </w:pPr>
+      <w:r>
+        <w:rPr>
+          <w:sz w:val="24"/>
+        </w:rPr>
         <w:t>Part 5: Analysis and Reflection</w:t>
       </w:r>
     </w:p>
     <w:p>
       <w:pPr>
-        <w:spacing w:before="240"/>
+        <w:spacing w:before="120" w:after="60"/>
       </w:pPr>
       <w:r>
         <w:rPr>
           <w:b/>
+          <w:sz w:val="24"/>
         </w:rPr>
-        <w:t>16. Coordination vs. subordination:</w:t>
+        <w:t xml:space="preserve">Exercise 16. </w:t>
       </w:r>
-    </w:p>
-    <w:p>
       <w:r>
-        <w:t>Original: The experiment failed, and the researchers were disappointed.</w:t>
-      </w:r>
-    </w:p>
-    <w:p>
-      <w:r>
-        <w:t>a) Subordination emphasizing disappointment:</w:t>
-      </w:r>
-    </w:p>
-    <w:p>
-      <w:r>
-        <w:t>When the experiment failed, the researchers were disappointed.</w:t>
-      </w:r>
-    </w:p>
-    <w:p>
-      <w:r>
-        <w:t>OR: The researchers were disappointed because the experiment failed.</w:t>
-      </w:r>
-    </w:p>
-    <w:p>
-      <w:r>
-        <w:t>(The main clause focuses on the disappointment; the failure is background information in the dependent clause.)</w:t>
-      </w:r>
-    </w:p>
-    <w:p>
-      <w:r>
-        <w:t>b) Subordination emphasizing the failure:</w:t>
-      </w:r>
-    </w:p>
-    <w:p>
-      <w:r>
-        <w:t>The experiment failed, which disappointed the researchers.</w:t>
-      </w:r>
-    </w:p>
-    <w:p>
-      <w:r>
-        <w:t>OR: Although the researchers were disappointed, the experiment failed. (awkward—demonstrates that this emphasis is harder to achieve through subordination)</w:t>
-      </w:r>
-    </w:p>
-    <w:p>
-      <w:r>
-        <w:t>Better: The experiment that the researchers had worked on for months failed. (embeds disappointment implication)</w:t>
-      </w:r>
-    </w:p>
-    <w:p>
-      <w:r>
-        <w:t>c) Which version for equal importance?</w:t>
-      </w:r>
-    </w:p>
-    <w:p>
-      <w:r>
-        <w:t>Coordination (the original) is best for presenting both ideas as equally important. When we coordinate two independent clauses with "and," we signal that neither idea is subordinate to the other—both receive equal grammatical weight. Subordination, by contrast, places one idea in a dependent clause, signaling that it provides background or supporting information for the main clause.</w:t>
+        <w:rPr>
+          <w:i/>
+          <w:sz w:val="24"/>
+        </w:rPr>
+        <w:t>The experiment failed, and the researchers were disappointed.</w:t>
       </w:r>
     </w:p>
     <w:p>
       <w:pPr>
-        <w:spacing w:before="240"/>
+        <w:ind w:left="504"/>
+        <w:spacing w:before="60" w:after="40"/>
       </w:pPr>
       <w:r>
         <w:rPr>
           <w:b/>
+          <w:sz w:val="24"/>
         </w:rPr>
-        <w:t>17. Passage analysis:</w:t>
+        <w:t>a) Emphasize disappointment (make it the main clause):</w:t>
       </w:r>
     </w:p>
     <w:p>
+      <w:pPr>
+        <w:ind w:left="1008"/>
+        <w:spacing w:before="0" w:after="40"/>
+      </w:pPr>
       <w:r>
+        <w:rPr>
+          <w:sz w:val="24"/>
+        </w:rPr>
+        <w:t>"Because the experiment failed, the researchers were disappointed."</w:t>
+      </w:r>
+    </w:p>
+    <w:p>
+      <w:pPr>
+        <w:ind w:left="504"/>
+        <w:spacing w:before="60" w:after="40"/>
+      </w:pPr>
+      <w:r>
+        <w:rPr>
+          <w:b/>
+          <w:sz w:val="24"/>
+        </w:rPr>
+        <w:t>b) Emphasize the failure (make it the main clause):</w:t>
+      </w:r>
+    </w:p>
+    <w:p>
+      <w:pPr>
+        <w:ind w:left="1008"/>
+        <w:spacing w:before="0" w:after="40"/>
+      </w:pPr>
+      <w:r>
+        <w:rPr>
+          <w:sz w:val="24"/>
+        </w:rPr>
+        <w:t>"Although the researchers were disappointed, the experiment had failed."</w:t>
+      </w:r>
+    </w:p>
+    <w:p>
+      <w:pPr>
+        <w:ind w:left="504"/>
+        <w:spacing w:before="60" w:after="40"/>
+      </w:pPr>
+      <w:r>
+        <w:rPr>
+          <w:b/>
+          <w:sz w:val="24"/>
+        </w:rPr>
+        <w:t xml:space="preserve">c) </w:t>
+      </w:r>
+      <w:r>
+        <w:rPr>
+          <w:sz w:val="24"/>
+        </w:rPr>
+        <w:t>The coordinated version (original) presents both ideas as equally important. Coordination is the best choice when neither idea should be subordinated to the other.</w:t>
+      </w:r>
+    </w:p>
+    <w:p>
+      <w:pPr>
+        <w:spacing w:before="120" w:after="60"/>
+      </w:pPr>
+      <w:r>
+        <w:rPr>
+          <w:b/>
+          <w:sz w:val="24"/>
+        </w:rPr>
+        <w:t xml:space="preserve">Exercise 17. </w:t>
+      </w:r>
+    </w:p>
+    <w:p>
+      <w:pPr>
+        <w:ind w:left="504"/>
+        <w:spacing w:before="60" w:after="80"/>
+      </w:pPr>
+      <w:r>
+        <w:rPr>
+          <w:b/>
+          <w:sz w:val="24"/>
+        </w:rPr>
+        <w:t xml:space="preserve">Passage: </w:t>
+      </w:r>
+      <w:r>
+        <w:rPr>
+          <w:i/>
+          <w:sz w:val="24"/>
+        </w:rPr>
         <w:t>When the storm began, the hikers sought shelter. They found a small cave, and they waited there for hours. Although they were cold and hungry, they remained calm because they had prepared for emergencies.</w:t>
       </w:r>
     </w:p>
     <w:p>
+      <w:pPr>
+        <w:ind w:left="504"/>
+        <w:spacing w:before="60" w:after="40"/>
+      </w:pPr>
       <w:r>
-        <w:t>a) Independent and dependent clauses:</w:t>
+        <w:rPr>
+          <w:b/>
+          <w:sz w:val="24"/>
+        </w:rPr>
+        <w:t>a) Clauses:</w:t>
       </w:r>
     </w:p>
     <w:p>
+      <w:pPr>
+        <w:ind w:left="1008"/>
+        <w:spacing w:before="0" w:after="40"/>
+      </w:pPr>
       <w:r>
+        <w:rPr>
+          <w:sz w:val="24"/>
+        </w:rPr>
         <w:t>Independent clauses:</w:t>
       </w:r>
     </w:p>
     <w:p>
+      <w:pPr>
+        <w:ind w:left="1440"/>
+        <w:spacing w:before="0" w:after="40"/>
+      </w:pPr>
       <w:r>
-        <w:t>1. the hikers sought shelter</w:t>
+        <w:rPr>
+          <w:sz w:val="24"/>
+        </w:rPr>
+        <w:t>• "the hikers sought shelter"</w:t>
       </w:r>
     </w:p>
     <w:p>
+      <w:pPr>
+        <w:ind w:left="1440"/>
+        <w:spacing w:before="0" w:after="40"/>
+      </w:pPr>
       <w:r>
-        <w:t>2. They found a small cave</w:t>
+        <w:rPr>
+          <w:sz w:val="24"/>
+        </w:rPr>
+        <w:t>• "They found a small cave"</w:t>
       </w:r>
     </w:p>
     <w:p>
+      <w:pPr>
+        <w:ind w:left="1440"/>
+        <w:spacing w:before="0" w:after="40"/>
+      </w:pPr>
       <w:r>
-        <w:t>3. they waited there for hours</w:t>
+        <w:rPr>
+          <w:sz w:val="24"/>
+        </w:rPr>
+        <w:t>• "they waited there for hours"</w:t>
       </w:r>
     </w:p>
     <w:p>
+      <w:pPr>
+        <w:ind w:left="1440"/>
+        <w:spacing w:before="0" w:after="40"/>
+      </w:pPr>
       <w:r>
-        <w:t>4. they remained calm</w:t>
+        <w:rPr>
+          <w:sz w:val="24"/>
+        </w:rPr>
+        <w:t>• "they remained calm"</w:t>
       </w:r>
     </w:p>
     <w:p>
+      <w:pPr>
+        <w:ind w:left="1008"/>
+        <w:spacing w:before="0" w:after="40"/>
+      </w:pPr>
       <w:r>
+        <w:rPr>
+          <w:sz w:val="24"/>
+        </w:rPr>
         <w:t>Dependent clauses:</w:t>
       </w:r>
     </w:p>
     <w:p>
+      <w:pPr>
+        <w:ind w:left="1440"/>
+        <w:spacing w:before="0" w:after="40"/>
+      </w:pPr>
       <w:r>
-        <w:t>1. When the storm began — adverb clause (time)</w:t>
-      </w:r>
-    </w:p>
-    <w:p>
-      <w:r>
-        <w:t>2. Although they were cold and hungry — adverb clause (contrast/concession)</w:t>
-      </w:r>
-    </w:p>
-    <w:p>
-      <w:r>
-        <w:t>3. because they had prepared for emergencies — adverb clause (reason)</w:t>
-      </w:r>
-    </w:p>
-    <w:p>
-      <w:r>
-        <w:t>b) Number and type of sentences:</w:t>
-      </w:r>
-    </w:p>
-    <w:p>
-      <w:r>
-        <w:t>Three sentences:</w:t>
-      </w:r>
-    </w:p>
-    <w:p>
-      <w:r>
-        <w:t>1. When the storm began, the hikers sought shelter. — Complex (1 IC + 1 DC)</w:t>
-      </w:r>
-    </w:p>
-    <w:p>
-      <w:r>
-        <w:t>2. They found a small cave, and they waited there for hours. — Compound (2 ICs)</w:t>
-      </w:r>
-    </w:p>
-    <w:p>
-      <w:r>
-        <w:t>3. Although they were cold and hungry, they remained calm because they had prepared for emergencies. — Complex (1 IC + 2 DCs)</w:t>
+        <w:rPr>
+          <w:sz w:val="24"/>
+        </w:rPr>
+        <w:t>• "When the storm began" — adverb clause (time)</w:t>
       </w:r>
     </w:p>
     <w:p>
       <w:pPr>
-        <w:spacing w:before="240"/>
+        <w:ind w:left="1440"/>
+        <w:spacing w:before="0" w:after="40"/>
+      </w:pPr>
+      <w:r>
+        <w:rPr>
+          <w:sz w:val="24"/>
+        </w:rPr>
+        <w:t>• "Although they were cold and hungry" — adverb clause (contrast)</w:t>
+      </w:r>
+    </w:p>
+    <w:p>
+      <w:pPr>
+        <w:ind w:left="1440"/>
+        <w:spacing w:before="0" w:after="40"/>
+      </w:pPr>
+      <w:r>
+        <w:rPr>
+          <w:sz w:val="24"/>
+        </w:rPr>
+        <w:t>• "because they had prepared for emergencies" — adverb clause (reason)</w:t>
+      </w:r>
+    </w:p>
+    <w:p>
+      <w:pPr>
+        <w:ind w:left="504"/>
+        <w:spacing w:before="60" w:after="40"/>
       </w:pPr>
       <w:r>
         <w:rPr>
           <w:b/>
+          <w:sz w:val="24"/>
         </w:rPr>
-        <w:t>18. Reflection on coordination vs. subordination:</w:t>
+        <w:t>b) Sentence types:</w:t>
       </w:r>
     </w:p>
     <w:p>
+      <w:pPr>
+        <w:ind w:left="1008"/>
+        <w:spacing w:before="0" w:after="40"/>
+      </w:pPr>
       <w:r>
-        <w:t>Sample answer: Writers should choose coordination when they want to present ideas as equally important or when showing a simple additive, contrastive, or sequential relationship. Coordination treats both ideas as having equal weight: "The sun rose, and the birds began to sing" presents these as parallel events. Subordination, on the other hand, is appropriate when one idea should be emphasized over another or when showing causal, temporal, or conditional relationships. In "When the sun rose, the birds began to sing," the main clause (birds singing) receives emphasis while the dependent clause provides context. The choice affects how readers interpret the relative importance of ideas—subordination guides readers toward what matters most, while coordination lets readers weigh both ideas equally.</w:t>
+        <w:rPr>
+          <w:sz w:val="24"/>
+        </w:rPr>
+        <w:t>Sentence 1: "When the storm began, the hikers sought shelter." — Complex (1 IC + 1 DC)</w:t>
+      </w:r>
+    </w:p>
+    <w:p>
+      <w:pPr>
+        <w:ind w:left="1008"/>
+        <w:spacing w:before="0" w:after="40"/>
+      </w:pPr>
+      <w:r>
+        <w:rPr>
+          <w:sz w:val="24"/>
+        </w:rPr>
+        <w:t>Sentence 2: "They found a small cave, and they waited there for hours." — Compound (2 ICs)</w:t>
+      </w:r>
+    </w:p>
+    <w:p>
+      <w:pPr>
+        <w:ind w:left="1008"/>
+        <w:spacing w:before="0" w:after="40"/>
+      </w:pPr>
+      <w:r>
+        <w:rPr>
+          <w:sz w:val="24"/>
+        </w:rPr>
+        <w:t>Sentence 3: "Although they were cold and hungry, they remained calm because they had prepared for emergencies." — Complex (1 IC + 2 DCs)</w:t>
+      </w:r>
+    </w:p>
+    <w:p>
+      <w:pPr>
+        <w:spacing w:before="120" w:after="60"/>
+      </w:pPr>
+      <w:r>
+        <w:rPr>
+          <w:b/>
+          <w:sz w:val="24"/>
+        </w:rPr>
+        <w:t xml:space="preserve">Exercise 18. </w:t>
+      </w:r>
+    </w:p>
+    <w:p>
+      <w:pPr>
+        <w:ind w:left="504"/>
+        <w:spacing w:before="0" w:after="40"/>
+      </w:pPr>
+      <w:r>
+        <w:rPr>
+          <w:b/>
+          <w:sz w:val="24"/>
+        </w:rPr>
+        <w:t xml:space="preserve">Model response: </w:t>
+      </w:r>
+      <w:r>
+        <w:rPr>
+          <w:sz w:val="24"/>
+        </w:rPr>
+        <w:t>Writers should choose coordination when two ideas are equally important and deserve equal emphasis. Subordination is preferable when one idea supports, explains, or provides context for another—placing the less important idea in a dependent clause guides the reader to focus on the main point. For example, "The exam was difficult, and many students struggled" (coordination) presents both facts equally, while "Because the exam was difficult, many students struggled" (subordination) emphasizes the students’ struggle and treats the exam’s difficulty as background information.</w:t>
       </w:r>
     </w:p>
     <w:sectPr>
@@ -1154,11 +1651,8 @@
     <w:name w:val="Normal"/>
     <w:qFormat/>
     <w:rsid w:val="00FC693F"/>
-    <w:pPr>
-      <w:spacing w:after="120" w:line="276" w:lineRule="auto"/>
-    </w:pPr>
     <w:rPr>
-      <w:rFonts w:ascii="Times New Roman" w:hAnsi="Times New Roman"/>
+      <w:rFonts w:ascii="Garamond" w:hAnsi="Garamond"/>
       <w:sz w:val="24"/>
     </w:rPr>
   </w:style>
@@ -1221,7 +1715,7 @@
       <w:outlineLvl w:val="0"/>
     </w:pPr>
     <w:rPr>
-      <w:rFonts w:asciiTheme="majorHAnsi" w:eastAsiaTheme="majorEastAsia" w:hAnsiTheme="majorHAnsi" w:cstheme="majorBidi"/>
+      <w:rFonts w:asciiTheme="majorHAnsi" w:eastAsiaTheme="majorEastAsia" w:hAnsiTheme="majorHAnsi" w:cstheme="majorBidi" w:ascii="Open Sans" w:hAnsi="Open Sans"/>
       <w:b/>
       <w:bCs/>
       <w:color w:val="365F91" w:themeColor="accent1" w:themeShade="BF"/>
@@ -1245,7 +1739,7 @@
       <w:outlineLvl w:val="1"/>
     </w:pPr>
     <w:rPr>
-      <w:rFonts w:asciiTheme="majorHAnsi" w:eastAsiaTheme="majorEastAsia" w:hAnsiTheme="majorHAnsi" w:cstheme="majorBidi"/>
+      <w:rFonts w:asciiTheme="majorHAnsi" w:eastAsiaTheme="majorEastAsia" w:hAnsiTheme="majorHAnsi" w:cstheme="majorBidi" w:ascii="Open Sans" w:hAnsi="Open Sans"/>
       <w:b/>
       <w:bCs/>
       <w:color w:val="4F81BD" w:themeColor="accent1"/>
@@ -1269,7 +1763,7 @@
       <w:outlineLvl w:val="2"/>
     </w:pPr>
     <w:rPr>
-      <w:rFonts w:asciiTheme="majorHAnsi" w:eastAsiaTheme="majorEastAsia" w:hAnsiTheme="majorHAnsi" w:cstheme="majorBidi"/>
+      <w:rFonts w:asciiTheme="majorHAnsi" w:eastAsiaTheme="majorEastAsia" w:hAnsiTheme="majorHAnsi" w:cstheme="majorBidi" w:ascii="Open Sans" w:hAnsi="Open Sans"/>
       <w:b/>
       <w:bCs/>
       <w:color w:val="4F81BD" w:themeColor="accent1"/>

</xml_diff>